<commit_message>
Question 1 (9) Pseudo code
Pseudo code done, but big O not done and neither is docstring or
comments
</commit_message>
<xml_diff>
--- a/Lab Sheet 4/Question 1(9).docx
+++ b/Lab Sheet 4/Question 1(9).docx
@@ -68,7 +68,13 @@
         <w:rPr>
           <w:rFonts w:asciiTheme="minorHAnsi" w:hAnsiTheme="minorHAnsi" w:cstheme="minorHAnsi"/>
         </w:rPr>
-        <w:t>LowerNumberInterval</w:t>
+        <w:t>LowerNum</w:t>
+      </w:r>
+      <w:r>
+        <w:rPr>
+          <w:rFonts w:asciiTheme="minorHAnsi" w:hAnsiTheme="minorHAnsi" w:cstheme="minorHAnsi"/>
+        </w:rPr>
+        <w:t>ber</w:t>
       </w:r>
       <w:proofErr w:type="spellEnd"/>
       <w:r>
@@ -82,9 +88,15 @@
         <w:rPr>
           <w:rFonts w:asciiTheme="minorHAnsi" w:hAnsiTheme="minorHAnsi" w:cstheme="minorHAnsi"/>
         </w:rPr>
-        <w:t>UpperNumberInterval</w:t>
-      </w:r>
-      <w:proofErr w:type="spellEnd"/>
+        <w:t>UpperNumber</w:t>
+      </w:r>
+      <w:proofErr w:type="spellEnd"/>
+      <w:r>
+        <w:rPr>
+          <w:rFonts w:asciiTheme="minorHAnsi" w:hAnsiTheme="minorHAnsi" w:cstheme="minorHAnsi"/>
+        </w:rPr>
+        <w:t>, midpoint</w:t>
+      </w:r>
       <w:r>
         <w:rPr>
           <w:rFonts w:asciiTheme="minorHAnsi" w:hAnsiTheme="minorHAnsi" w:cstheme="minorHAnsi"/>
@@ -94,15 +106,80 @@
     </w:p>
     <w:p>
       <w:pPr>
-        <w:rPr>
-          <w:rFonts w:asciiTheme="minorHAnsi" w:hAnsiTheme="minorHAnsi" w:cstheme="minorHAnsi"/>
-        </w:rPr>
-      </w:pPr>
-      <w:r>
-        <w:rPr>
-          <w:rFonts w:asciiTheme="minorHAnsi" w:hAnsiTheme="minorHAnsi" w:cstheme="minorHAnsi"/>
-        </w:rPr>
-        <w:tab/>
+        <w:ind w:left="720"/>
+        <w:rPr>
+          <w:rFonts w:asciiTheme="minorHAnsi" w:hAnsiTheme="minorHAnsi" w:cstheme="minorHAnsi"/>
+        </w:rPr>
+      </w:pPr>
+      <w:r>
+        <w:rPr>
+          <w:rFonts w:asciiTheme="minorHAnsi" w:hAnsiTheme="minorHAnsi" w:cstheme="minorHAnsi"/>
+        </w:rPr>
+        <w:t>‘’’</w:t>
+      </w:r>
+      <w:r>
+        <w:rPr>
+          <w:rFonts w:asciiTheme="minorHAnsi" w:hAnsiTheme="minorHAnsi" w:cstheme="minorHAnsi"/>
+        </w:rPr>
+        <w:t xml:space="preserve">takes a sorted list of integers. Two integers that specify the interval we are searching for. </w:t>
+      </w:r>
+      <w:r>
+        <w:rPr>
+          <w:rFonts w:asciiTheme="minorHAnsi" w:hAnsiTheme="minorHAnsi" w:cstheme="minorHAnsi"/>
+        </w:rPr>
+        <w:t>And an integer calculated by the starting index of the list + (the size of the list – the starting index of the list)/2. It will be used to index the midpoint.</w:t>
+      </w:r>
+      <w:r>
+        <w:rPr>
+          <w:rFonts w:asciiTheme="minorHAnsi" w:hAnsiTheme="minorHAnsi" w:cstheme="minorHAnsi"/>
+        </w:rPr>
+        <w:t xml:space="preserve"> The function will return a Boolean value</w:t>
+      </w:r>
+      <w:proofErr w:type="gramStart"/>
+      <w:r>
+        <w:rPr>
+          <w:rFonts w:asciiTheme="minorHAnsi" w:hAnsiTheme="minorHAnsi" w:cstheme="minorHAnsi"/>
+        </w:rPr>
+        <w:t>.</w:t>
+      </w:r>
+      <w:r>
+        <w:rPr>
+          <w:rFonts w:asciiTheme="minorHAnsi" w:hAnsiTheme="minorHAnsi" w:cstheme="minorHAnsi"/>
+        </w:rPr>
+        <w:t>‘’’</w:t>
+      </w:r>
+      <w:proofErr w:type="gramEnd"/>
+    </w:p>
+    <w:p>
+      <w:pPr>
+        <w:ind w:left="720"/>
+        <w:rPr>
+          <w:rFonts w:asciiTheme="minorHAnsi" w:hAnsiTheme="minorHAnsi" w:cstheme="minorHAnsi"/>
+        </w:rPr>
+      </w:pPr>
+      <w:r>
+        <w:rPr>
+          <w:rFonts w:asciiTheme="minorHAnsi" w:hAnsiTheme="minorHAnsi" w:cstheme="minorHAnsi"/>
+        </w:rPr>
+        <w:tab/>
+      </w:r>
+    </w:p>
+    <w:p>
+      <w:pPr>
+        <w:rPr>
+          <w:rFonts w:asciiTheme="minorHAnsi" w:hAnsiTheme="minorHAnsi" w:cstheme="minorHAnsi"/>
+        </w:rPr>
+      </w:pPr>
+      <w:r>
+        <w:rPr>
+          <w:rFonts w:asciiTheme="minorHAnsi" w:hAnsiTheme="minorHAnsi" w:cstheme="minorHAnsi"/>
+        </w:rPr>
+        <w:tab/>
+      </w:r>
+      <w:r>
+        <w:rPr>
+          <w:rFonts w:asciiTheme="minorHAnsi" w:hAnsiTheme="minorHAnsi" w:cstheme="minorHAnsi"/>
+        </w:rPr>
         <w:t xml:space="preserve">While </w:t>
       </w:r>
       <w:proofErr w:type="spellStart"/>
@@ -117,7 +194,13 @@
         <w:rPr>
           <w:rFonts w:asciiTheme="minorHAnsi" w:hAnsiTheme="minorHAnsi" w:cstheme="minorHAnsi"/>
         </w:rPr>
-        <w:t xml:space="preserve"> = False or </w:t>
+        <w:t xml:space="preserve"> = False and</w:t>
+      </w:r>
+      <w:r>
+        <w:rPr>
+          <w:rFonts w:asciiTheme="minorHAnsi" w:hAnsiTheme="minorHAnsi" w:cstheme="minorHAnsi"/>
+        </w:rPr>
+        <w:t xml:space="preserve"> </w:t>
       </w:r>
       <w:proofErr w:type="spellStart"/>
       <w:r>
@@ -170,11 +253,19 @@
         </w:rPr>
         <w:tab/>
       </w:r>
-      <w:r>
-        <w:rPr>
-          <w:rFonts w:asciiTheme="minorHAnsi" w:hAnsiTheme="minorHAnsi" w:cstheme="minorHAnsi"/>
-        </w:rPr>
-        <w:t xml:space="preserve">if </w:t>
+      <w:proofErr w:type="gramStart"/>
+      <w:r>
+        <w:rPr>
+          <w:rFonts w:asciiTheme="minorHAnsi" w:hAnsiTheme="minorHAnsi" w:cstheme="minorHAnsi"/>
+        </w:rPr>
+        <w:t>if</w:t>
+      </w:r>
+      <w:proofErr w:type="gramEnd"/>
+      <w:r>
+        <w:rPr>
+          <w:rFonts w:asciiTheme="minorHAnsi" w:hAnsiTheme="minorHAnsi" w:cstheme="minorHAnsi"/>
+        </w:rPr>
+        <w:t xml:space="preserve"> </w:t>
       </w:r>
       <w:proofErr w:type="spellStart"/>
       <w:r>
@@ -188,52 +279,941 @@
         <w:rPr>
           <w:rFonts w:asciiTheme="minorHAnsi" w:hAnsiTheme="minorHAnsi" w:cstheme="minorHAnsi"/>
         </w:rPr>
+        <w:t xml:space="preserve">[midpoint] &lt; </w:t>
+      </w:r>
+      <w:proofErr w:type="spellStart"/>
+      <w:r>
+        <w:rPr>
+          <w:rFonts w:asciiTheme="minorHAnsi" w:hAnsiTheme="minorHAnsi" w:cstheme="minorHAnsi"/>
+        </w:rPr>
+        <w:t>UpperNumber</w:t>
+      </w:r>
+      <w:proofErr w:type="spellEnd"/>
+      <w:r>
+        <w:rPr>
+          <w:rFonts w:asciiTheme="minorHAnsi" w:hAnsiTheme="minorHAnsi" w:cstheme="minorHAnsi"/>
+        </w:rPr>
+        <w:t xml:space="preserve"> and </w:t>
+      </w:r>
+      <w:proofErr w:type="spellStart"/>
+      <w:r>
+        <w:rPr>
+          <w:rFonts w:asciiTheme="minorHAnsi" w:hAnsiTheme="minorHAnsi" w:cstheme="minorHAnsi"/>
+        </w:rPr>
+        <w:t>sortedList</w:t>
+      </w:r>
+      <w:proofErr w:type="spellEnd"/>
+      <w:r>
+        <w:rPr>
+          <w:rFonts w:asciiTheme="minorHAnsi" w:hAnsiTheme="minorHAnsi" w:cstheme="minorHAnsi"/>
+        </w:rPr>
+        <w:t xml:space="preserve">[midpoint] &gt; </w:t>
+      </w:r>
+      <w:proofErr w:type="spellStart"/>
+      <w:r>
+        <w:rPr>
+          <w:rFonts w:asciiTheme="minorHAnsi" w:hAnsiTheme="minorHAnsi" w:cstheme="minorHAnsi"/>
+        </w:rPr>
+        <w:t>LowerNumber</w:t>
+      </w:r>
+      <w:proofErr w:type="spellEnd"/>
+    </w:p>
+    <w:p>
+      <w:pPr>
+        <w:rPr>
+          <w:rFonts w:asciiTheme="minorHAnsi" w:hAnsiTheme="minorHAnsi" w:cstheme="minorHAnsi"/>
+        </w:rPr>
+      </w:pPr>
+      <w:r>
+        <w:rPr>
+          <w:rFonts w:asciiTheme="minorHAnsi" w:hAnsiTheme="minorHAnsi" w:cstheme="minorHAnsi"/>
+        </w:rPr>
+        <w:tab/>
+      </w:r>
+      <w:r>
+        <w:rPr>
+          <w:rFonts w:asciiTheme="minorHAnsi" w:hAnsiTheme="minorHAnsi" w:cstheme="minorHAnsi"/>
+        </w:rPr>
+        <w:tab/>
+      </w:r>
+      <w:r>
+        <w:rPr>
+          <w:rFonts w:asciiTheme="minorHAnsi" w:hAnsiTheme="minorHAnsi" w:cstheme="minorHAnsi"/>
+        </w:rPr>
+        <w:tab/>
+      </w:r>
+      <w:proofErr w:type="spellStart"/>
+      <w:proofErr w:type="gramStart"/>
+      <w:r>
+        <w:rPr>
+          <w:rFonts w:asciiTheme="minorHAnsi" w:hAnsiTheme="minorHAnsi" w:cstheme="minorHAnsi"/>
+        </w:rPr>
+        <w:t>valueFound</w:t>
+      </w:r>
+      <w:proofErr w:type="spellEnd"/>
+      <w:proofErr w:type="gramEnd"/>
+      <w:r>
+        <w:rPr>
+          <w:rFonts w:asciiTheme="minorHAnsi" w:hAnsiTheme="minorHAnsi" w:cstheme="minorHAnsi"/>
+        </w:rPr>
+        <w:t xml:space="preserve"> &lt;- True</w:t>
+      </w:r>
+    </w:p>
+    <w:p>
+      <w:pPr>
+        <w:rPr>
+          <w:rFonts w:asciiTheme="minorHAnsi" w:hAnsiTheme="minorHAnsi" w:cstheme="minorHAnsi"/>
+        </w:rPr>
+      </w:pPr>
+    </w:p>
+    <w:p>
+      <w:pPr>
+        <w:rPr>
+          <w:rFonts w:asciiTheme="minorHAnsi" w:hAnsiTheme="minorHAnsi" w:cstheme="minorHAnsi"/>
+        </w:rPr>
+      </w:pPr>
+      <w:r>
+        <w:rPr>
+          <w:rFonts w:asciiTheme="minorHAnsi" w:hAnsiTheme="minorHAnsi" w:cstheme="minorHAnsi"/>
+        </w:rPr>
+        <w:tab/>
+      </w:r>
+      <w:r>
+        <w:rPr>
+          <w:rFonts w:asciiTheme="minorHAnsi" w:hAnsiTheme="minorHAnsi" w:cstheme="minorHAnsi"/>
+        </w:rPr>
+        <w:tab/>
+      </w:r>
+      <w:proofErr w:type="gramStart"/>
+      <w:r>
+        <w:rPr>
+          <w:rFonts w:asciiTheme="minorHAnsi" w:hAnsiTheme="minorHAnsi" w:cstheme="minorHAnsi"/>
+        </w:rPr>
+        <w:t>else</w:t>
+      </w:r>
+      <w:proofErr w:type="gramEnd"/>
+      <w:r>
+        <w:rPr>
+          <w:rFonts w:asciiTheme="minorHAnsi" w:hAnsiTheme="minorHAnsi" w:cstheme="minorHAnsi"/>
+        </w:rPr>
+        <w:t xml:space="preserve"> if </w:t>
+      </w:r>
+      <w:proofErr w:type="spellStart"/>
+      <w:r>
+        <w:rPr>
+          <w:rFonts w:asciiTheme="minorHAnsi" w:hAnsiTheme="minorHAnsi" w:cstheme="minorHAnsi"/>
+        </w:rPr>
+        <w:t>sortedList</w:t>
+      </w:r>
+      <w:proofErr w:type="spellEnd"/>
+      <w:r>
+        <w:rPr>
+          <w:rFonts w:asciiTheme="minorHAnsi" w:hAnsiTheme="minorHAnsi" w:cstheme="minorHAnsi"/>
+        </w:rPr>
+        <w:t xml:space="preserve">[midpoint] = </w:t>
+      </w:r>
+      <w:proofErr w:type="spellStart"/>
+      <w:r>
+        <w:rPr>
+          <w:rFonts w:asciiTheme="minorHAnsi" w:hAnsiTheme="minorHAnsi" w:cstheme="minorHAnsi"/>
+        </w:rPr>
+        <w:t>UpperNumber</w:t>
+      </w:r>
+      <w:proofErr w:type="spellEnd"/>
+      <w:r>
+        <w:rPr>
+          <w:rFonts w:asciiTheme="minorHAnsi" w:hAnsiTheme="minorHAnsi" w:cstheme="minorHAnsi"/>
+        </w:rPr>
+        <w:t xml:space="preserve"> or </w:t>
+      </w:r>
+      <w:proofErr w:type="spellStart"/>
+      <w:r>
+        <w:rPr>
+          <w:rFonts w:asciiTheme="minorHAnsi" w:hAnsiTheme="minorHAnsi" w:cstheme="minorHAnsi"/>
+        </w:rPr>
+        <w:t>sortedList</w:t>
+      </w:r>
+      <w:proofErr w:type="spellEnd"/>
+      <w:r>
+        <w:rPr>
+          <w:rFonts w:asciiTheme="minorHAnsi" w:hAnsiTheme="minorHAnsi" w:cstheme="minorHAnsi"/>
+        </w:rPr>
+        <w:t xml:space="preserve">[midpoint] = </w:t>
+      </w:r>
+      <w:proofErr w:type="spellStart"/>
+      <w:r>
+        <w:rPr>
+          <w:rFonts w:asciiTheme="minorHAnsi" w:hAnsiTheme="minorHAnsi" w:cstheme="minorHAnsi"/>
+        </w:rPr>
+        <w:t>LowerNumber</w:t>
+      </w:r>
+      <w:proofErr w:type="spellEnd"/>
+    </w:p>
+    <w:p>
+      <w:pPr>
+        <w:rPr>
+          <w:rFonts w:asciiTheme="minorHAnsi" w:hAnsiTheme="minorHAnsi" w:cstheme="minorHAnsi"/>
+        </w:rPr>
+      </w:pPr>
+      <w:r>
+        <w:rPr>
+          <w:rFonts w:asciiTheme="minorHAnsi" w:hAnsiTheme="minorHAnsi" w:cstheme="minorHAnsi"/>
+        </w:rPr>
+        <w:tab/>
+      </w:r>
+      <w:r>
+        <w:rPr>
+          <w:rFonts w:asciiTheme="minorHAnsi" w:hAnsiTheme="minorHAnsi" w:cstheme="minorHAnsi"/>
+        </w:rPr>
+        <w:tab/>
+      </w:r>
+      <w:r>
+        <w:rPr>
+          <w:rFonts w:asciiTheme="minorHAnsi" w:hAnsiTheme="minorHAnsi" w:cstheme="minorHAnsi"/>
+        </w:rPr>
+        <w:tab/>
+      </w:r>
+      <w:proofErr w:type="spellStart"/>
+      <w:proofErr w:type="gramStart"/>
+      <w:r>
+        <w:rPr>
+          <w:rFonts w:asciiTheme="minorHAnsi" w:hAnsiTheme="minorHAnsi" w:cstheme="minorHAnsi"/>
+        </w:rPr>
+        <w:t>valueFound</w:t>
+      </w:r>
+      <w:proofErr w:type="spellEnd"/>
+      <w:proofErr w:type="gramEnd"/>
+      <w:r>
+        <w:rPr>
+          <w:rFonts w:asciiTheme="minorHAnsi" w:hAnsiTheme="minorHAnsi" w:cstheme="minorHAnsi"/>
+        </w:rPr>
+        <w:t xml:space="preserve"> &lt;-True</w:t>
+      </w:r>
+    </w:p>
+    <w:p>
+      <w:pPr>
+        <w:rPr>
+          <w:rFonts w:asciiTheme="minorHAnsi" w:hAnsiTheme="minorHAnsi" w:cstheme="minorHAnsi"/>
+        </w:rPr>
+      </w:pPr>
+    </w:p>
+    <w:p>
+      <w:pPr>
+        <w:rPr>
+          <w:rFonts w:asciiTheme="minorHAnsi" w:hAnsiTheme="minorHAnsi" w:cstheme="minorHAnsi"/>
+        </w:rPr>
+      </w:pPr>
+      <w:r>
+        <w:rPr>
+          <w:rFonts w:asciiTheme="minorHAnsi" w:hAnsiTheme="minorHAnsi" w:cstheme="minorHAnsi"/>
+        </w:rPr>
+        <w:tab/>
+      </w:r>
+      <w:r>
+        <w:rPr>
+          <w:rFonts w:asciiTheme="minorHAnsi" w:hAnsiTheme="minorHAnsi" w:cstheme="minorHAnsi"/>
+        </w:rPr>
+        <w:tab/>
+      </w:r>
+      <w:proofErr w:type="gramStart"/>
+      <w:r>
+        <w:rPr>
+          <w:rFonts w:asciiTheme="minorHAnsi" w:hAnsiTheme="minorHAnsi" w:cstheme="minorHAnsi"/>
+        </w:rPr>
+        <w:t>else</w:t>
+      </w:r>
+      <w:proofErr w:type="gramEnd"/>
+      <w:r>
+        <w:rPr>
+          <w:rFonts w:asciiTheme="minorHAnsi" w:hAnsiTheme="minorHAnsi" w:cstheme="minorHAnsi"/>
+        </w:rPr>
+        <w:t xml:space="preserve"> if </w:t>
+      </w:r>
+      <w:proofErr w:type="spellStart"/>
+      <w:r>
+        <w:rPr>
+          <w:rFonts w:asciiTheme="minorHAnsi" w:hAnsiTheme="minorHAnsi" w:cstheme="minorHAnsi"/>
+        </w:rPr>
+        <w:t>sortedList</w:t>
+      </w:r>
+      <w:proofErr w:type="spellEnd"/>
+      <w:r>
+        <w:rPr>
+          <w:rFonts w:asciiTheme="minorHAnsi" w:hAnsiTheme="minorHAnsi" w:cstheme="minorHAnsi"/>
+        </w:rPr>
+        <w:t xml:space="preserve">[midpoint] &gt; </w:t>
+      </w:r>
+      <w:proofErr w:type="spellStart"/>
+      <w:r>
+        <w:rPr>
+          <w:rFonts w:asciiTheme="minorHAnsi" w:hAnsiTheme="minorHAnsi" w:cstheme="minorHAnsi"/>
+        </w:rPr>
+        <w:t>UpperNumber</w:t>
+      </w:r>
+      <w:proofErr w:type="spellEnd"/>
+    </w:p>
+    <w:p>
+      <w:pPr>
+        <w:rPr>
+          <w:rFonts w:asciiTheme="minorHAnsi" w:hAnsiTheme="minorHAnsi" w:cstheme="minorHAnsi"/>
+        </w:rPr>
+      </w:pPr>
+      <w:r>
+        <w:rPr>
+          <w:rFonts w:asciiTheme="minorHAnsi" w:hAnsiTheme="minorHAnsi" w:cstheme="minorHAnsi"/>
+        </w:rPr>
+        <w:tab/>
+      </w:r>
+      <w:r>
+        <w:rPr>
+          <w:rFonts w:asciiTheme="minorHAnsi" w:hAnsiTheme="minorHAnsi" w:cstheme="minorHAnsi"/>
+        </w:rPr>
+        <w:tab/>
+      </w:r>
+      <w:r>
+        <w:rPr>
+          <w:rFonts w:asciiTheme="minorHAnsi" w:hAnsiTheme="minorHAnsi" w:cstheme="minorHAnsi"/>
+        </w:rPr>
+        <w:tab/>
+      </w:r>
+      <w:proofErr w:type="gramStart"/>
+      <w:r>
+        <w:rPr>
+          <w:rFonts w:asciiTheme="minorHAnsi" w:hAnsiTheme="minorHAnsi" w:cstheme="minorHAnsi"/>
+        </w:rPr>
+        <w:t>end</w:t>
+      </w:r>
+      <w:proofErr w:type="gramEnd"/>
+      <w:r>
+        <w:rPr>
+          <w:rFonts w:asciiTheme="minorHAnsi" w:hAnsiTheme="minorHAnsi" w:cstheme="minorHAnsi"/>
+        </w:rPr>
+        <w:t xml:space="preserve"> &lt;- midpoint</w:t>
+      </w:r>
+      <w:r>
+        <w:rPr>
+          <w:rFonts w:asciiTheme="minorHAnsi" w:hAnsiTheme="minorHAnsi" w:cstheme="minorHAnsi"/>
+        </w:rPr>
+        <w:t xml:space="preserve"> </w:t>
+      </w:r>
+      <w:r>
+        <w:rPr>
+          <w:rFonts w:asciiTheme="minorHAnsi" w:hAnsiTheme="minorHAnsi" w:cstheme="minorHAnsi"/>
+        </w:rPr>
+        <w:t>–</w:t>
+      </w:r>
+      <w:r>
+        <w:rPr>
+          <w:rFonts w:asciiTheme="minorHAnsi" w:hAnsiTheme="minorHAnsi" w:cstheme="minorHAnsi"/>
+        </w:rPr>
+        <w:t xml:space="preserve"> 1</w:t>
+      </w:r>
+    </w:p>
+    <w:p>
+      <w:pPr>
+        <w:rPr>
+          <w:rFonts w:asciiTheme="minorHAnsi" w:hAnsiTheme="minorHAnsi" w:cstheme="minorHAnsi"/>
+        </w:rPr>
+      </w:pPr>
+      <w:r>
+        <w:rPr>
+          <w:rFonts w:asciiTheme="minorHAnsi" w:hAnsiTheme="minorHAnsi" w:cstheme="minorHAnsi"/>
+        </w:rPr>
+        <w:tab/>
+      </w:r>
+      <w:r>
+        <w:rPr>
+          <w:rFonts w:asciiTheme="minorHAnsi" w:hAnsiTheme="minorHAnsi" w:cstheme="minorHAnsi"/>
+        </w:rPr>
+        <w:tab/>
+      </w:r>
+      <w:r>
+        <w:rPr>
+          <w:rFonts w:asciiTheme="minorHAnsi" w:hAnsiTheme="minorHAnsi" w:cstheme="minorHAnsi"/>
+        </w:rPr>
+        <w:tab/>
+      </w:r>
+      <w:proofErr w:type="gramStart"/>
+      <w:r>
+        <w:rPr>
+          <w:rFonts w:asciiTheme="minorHAnsi" w:hAnsiTheme="minorHAnsi" w:cstheme="minorHAnsi"/>
+        </w:rPr>
+        <w:t>if</w:t>
+      </w:r>
+      <w:proofErr w:type="gramEnd"/>
+      <w:r>
+        <w:rPr>
+          <w:rFonts w:asciiTheme="minorHAnsi" w:hAnsiTheme="minorHAnsi" w:cstheme="minorHAnsi"/>
+        </w:rPr>
+        <w:t xml:space="preserve"> start = end</w:t>
+      </w:r>
+    </w:p>
+    <w:p>
+      <w:pPr>
+        <w:rPr>
+          <w:rFonts w:asciiTheme="minorHAnsi" w:hAnsiTheme="minorHAnsi" w:cstheme="minorHAnsi"/>
+        </w:rPr>
+      </w:pPr>
+      <w:r>
+        <w:rPr>
+          <w:rFonts w:asciiTheme="minorHAnsi" w:hAnsiTheme="minorHAnsi" w:cstheme="minorHAnsi"/>
+        </w:rPr>
+        <w:tab/>
+      </w:r>
+      <w:r>
+        <w:rPr>
+          <w:rFonts w:asciiTheme="minorHAnsi" w:hAnsiTheme="minorHAnsi" w:cstheme="minorHAnsi"/>
+        </w:rPr>
+        <w:tab/>
+      </w:r>
+      <w:r>
+        <w:rPr>
+          <w:rFonts w:asciiTheme="minorHAnsi" w:hAnsiTheme="minorHAnsi" w:cstheme="minorHAnsi"/>
+        </w:rPr>
+        <w:tab/>
+      </w:r>
+      <w:r>
+        <w:rPr>
+          <w:rFonts w:asciiTheme="minorHAnsi" w:hAnsiTheme="minorHAnsi" w:cstheme="minorHAnsi"/>
+        </w:rPr>
+        <w:tab/>
+      </w:r>
+      <w:proofErr w:type="spellStart"/>
+      <w:proofErr w:type="gramStart"/>
+      <w:r>
+        <w:rPr>
+          <w:rFonts w:asciiTheme="minorHAnsi" w:hAnsiTheme="minorHAnsi" w:cstheme="minorHAnsi"/>
+        </w:rPr>
+        <w:t>endOfList</w:t>
+      </w:r>
+      <w:proofErr w:type="spellEnd"/>
+      <w:proofErr w:type="gramEnd"/>
+      <w:r>
+        <w:rPr>
+          <w:rFonts w:asciiTheme="minorHAnsi" w:hAnsiTheme="minorHAnsi" w:cstheme="minorHAnsi"/>
+        </w:rPr>
+        <w:t xml:space="preserve"> &lt;- True</w:t>
+      </w:r>
+    </w:p>
+    <w:p>
+      <w:pPr>
+        <w:rPr>
+          <w:rFonts w:asciiTheme="minorHAnsi" w:hAnsiTheme="minorHAnsi" w:cstheme="minorHAnsi"/>
+        </w:rPr>
+      </w:pPr>
+      <w:r>
+        <w:rPr>
+          <w:rFonts w:asciiTheme="minorHAnsi" w:hAnsiTheme="minorHAnsi" w:cstheme="minorHAnsi"/>
+        </w:rPr>
+        <w:tab/>
+      </w:r>
+      <w:r>
+        <w:rPr>
+          <w:rFonts w:asciiTheme="minorHAnsi" w:hAnsiTheme="minorHAnsi" w:cstheme="minorHAnsi"/>
+        </w:rPr>
+        <w:tab/>
+      </w:r>
+      <w:r>
+        <w:rPr>
+          <w:rFonts w:asciiTheme="minorHAnsi" w:hAnsiTheme="minorHAnsi" w:cstheme="minorHAnsi"/>
+        </w:rPr>
+        <w:tab/>
+      </w:r>
+      <w:proofErr w:type="gramStart"/>
+      <w:r>
+        <w:rPr>
+          <w:rFonts w:asciiTheme="minorHAnsi" w:hAnsiTheme="minorHAnsi" w:cstheme="minorHAnsi"/>
+        </w:rPr>
+        <w:t>else</w:t>
+      </w:r>
+      <w:proofErr w:type="gramEnd"/>
+    </w:p>
+    <w:p>
+      <w:pPr>
+        <w:rPr>
+          <w:rFonts w:asciiTheme="minorHAnsi" w:hAnsiTheme="minorHAnsi" w:cstheme="minorHAnsi"/>
+        </w:rPr>
+      </w:pPr>
+      <w:r>
+        <w:rPr>
+          <w:rFonts w:asciiTheme="minorHAnsi" w:hAnsiTheme="minorHAnsi" w:cstheme="minorHAnsi"/>
+        </w:rPr>
+        <w:tab/>
+      </w:r>
+      <w:r>
+        <w:rPr>
+          <w:rFonts w:asciiTheme="minorHAnsi" w:hAnsiTheme="minorHAnsi" w:cstheme="minorHAnsi"/>
+        </w:rPr>
+        <w:tab/>
+      </w:r>
+      <w:r>
+        <w:rPr>
+          <w:rFonts w:asciiTheme="minorHAnsi" w:hAnsiTheme="minorHAnsi" w:cstheme="minorHAnsi"/>
+        </w:rPr>
+        <w:tab/>
+      </w:r>
+      <w:r>
+        <w:rPr>
+          <w:rFonts w:asciiTheme="minorHAnsi" w:hAnsiTheme="minorHAnsi" w:cstheme="minorHAnsi"/>
+        </w:rPr>
+        <w:tab/>
+      </w:r>
+      <w:proofErr w:type="gramStart"/>
+      <w:r>
+        <w:rPr>
+          <w:rFonts w:asciiTheme="minorHAnsi" w:hAnsiTheme="minorHAnsi" w:cstheme="minorHAnsi"/>
+        </w:rPr>
+        <w:t>midpoint</w:t>
+      </w:r>
+      <w:proofErr w:type="gramEnd"/>
+      <w:r>
+        <w:rPr>
+          <w:rFonts w:asciiTheme="minorHAnsi" w:hAnsiTheme="minorHAnsi" w:cstheme="minorHAnsi"/>
+        </w:rPr>
+        <w:t xml:space="preserve"> &lt;- start + ( end – start)/2</w:t>
+      </w:r>
+    </w:p>
+    <w:p>
+      <w:pPr>
+        <w:rPr>
+          <w:rFonts w:asciiTheme="minorHAnsi" w:hAnsiTheme="minorHAnsi" w:cstheme="minorHAnsi"/>
+        </w:rPr>
+      </w:pPr>
+      <w:r>
+        <w:rPr>
+          <w:rFonts w:asciiTheme="minorHAnsi" w:hAnsiTheme="minorHAnsi" w:cstheme="minorHAnsi"/>
+        </w:rPr>
+        <w:tab/>
+      </w:r>
+      <w:r>
+        <w:rPr>
+          <w:rFonts w:asciiTheme="minorHAnsi" w:hAnsiTheme="minorHAnsi" w:cstheme="minorHAnsi"/>
+        </w:rPr>
+        <w:tab/>
+      </w:r>
+      <w:r>
+        <w:rPr>
+          <w:rFonts w:asciiTheme="minorHAnsi" w:hAnsiTheme="minorHAnsi" w:cstheme="minorHAnsi"/>
+        </w:rPr>
+        <w:tab/>
+      </w:r>
+      <w:r>
+        <w:rPr>
+          <w:rFonts w:asciiTheme="minorHAnsi" w:hAnsiTheme="minorHAnsi" w:cstheme="minorHAnsi"/>
+        </w:rPr>
+        <w:tab/>
+      </w:r>
+      <w:proofErr w:type="gramStart"/>
+      <w:r>
+        <w:rPr>
+          <w:rFonts w:asciiTheme="minorHAnsi" w:hAnsiTheme="minorHAnsi" w:cstheme="minorHAnsi"/>
+        </w:rPr>
+        <w:t>round</w:t>
+      </w:r>
+      <w:proofErr w:type="gramEnd"/>
+      <w:r>
+        <w:rPr>
+          <w:rFonts w:asciiTheme="minorHAnsi" w:hAnsiTheme="minorHAnsi" w:cstheme="minorHAnsi"/>
+        </w:rPr>
+        <w:t xml:space="preserve"> down midpoint</w:t>
+      </w:r>
+    </w:p>
+    <w:p>
+      <w:pPr>
+        <w:rPr>
+          <w:rFonts w:asciiTheme="minorHAnsi" w:hAnsiTheme="minorHAnsi" w:cstheme="minorHAnsi"/>
+        </w:rPr>
+      </w:pPr>
+      <w:r>
+        <w:rPr>
+          <w:rFonts w:asciiTheme="minorHAnsi" w:hAnsiTheme="minorHAnsi" w:cstheme="minorHAnsi"/>
+        </w:rPr>
+        <w:tab/>
+      </w:r>
+      <w:r>
+        <w:rPr>
+          <w:rFonts w:asciiTheme="minorHAnsi" w:hAnsiTheme="minorHAnsi" w:cstheme="minorHAnsi"/>
+        </w:rPr>
+        <w:tab/>
+      </w:r>
+      <w:r>
+        <w:rPr>
+          <w:rFonts w:asciiTheme="minorHAnsi" w:hAnsiTheme="minorHAnsi" w:cstheme="minorHAnsi"/>
+        </w:rPr>
+        <w:t>//</w:t>
+      </w:r>
+      <w:r>
+        <w:rPr>
+          <w:rFonts w:asciiTheme="minorHAnsi" w:hAnsiTheme="minorHAnsi" w:cstheme="minorHAnsi"/>
+        </w:rPr>
+        <w:t xml:space="preserve">else if </w:t>
+      </w:r>
+      <w:proofErr w:type="spellStart"/>
+      <w:proofErr w:type="gramStart"/>
+      <w:r>
+        <w:rPr>
+          <w:rFonts w:asciiTheme="minorHAnsi" w:hAnsiTheme="minorHAnsi" w:cstheme="minorHAnsi"/>
+        </w:rPr>
+        <w:t>sortedList</w:t>
+      </w:r>
+      <w:proofErr w:type="spellEnd"/>
+      <w:r>
+        <w:rPr>
+          <w:rFonts w:asciiTheme="minorHAnsi" w:hAnsiTheme="minorHAnsi" w:cstheme="minorHAnsi"/>
+        </w:rPr>
         <w:t>[</w:t>
       </w:r>
-      <w:proofErr w:type="spellStart"/>
-      <w:r>
-        <w:rPr>
-          <w:rFonts w:asciiTheme="minorHAnsi" w:hAnsiTheme="minorHAnsi" w:cstheme="minorHAnsi"/>
-        </w:rPr>
-        <w:t>i</w:t>
-      </w:r>
-      <w:proofErr w:type="spellEnd"/>
-      <w:r>
-        <w:rPr>
-          <w:rFonts w:asciiTheme="minorHAnsi" w:hAnsiTheme="minorHAnsi" w:cstheme="minorHAnsi"/>
-        </w:rPr>
-        <w:t>]</w:t>
-      </w:r>
-      <w:r>
-        <w:rPr>
-          <w:rFonts w:asciiTheme="minorHAnsi" w:hAnsiTheme="minorHAnsi" w:cstheme="minorHAnsi"/>
-        </w:rPr>
-        <w:t xml:space="preserve"> </w:t>
-      </w:r>
-      <w:r>
-        <w:rPr>
-          <w:rFonts w:asciiTheme="minorHAnsi" w:hAnsiTheme="minorHAnsi" w:cstheme="minorHAnsi"/>
-        </w:rPr>
-        <w:t xml:space="preserve">= </w:t>
+      <w:proofErr w:type="gramEnd"/>
+      <w:r>
+        <w:rPr>
+          <w:rFonts w:asciiTheme="minorHAnsi" w:hAnsiTheme="minorHAnsi" w:cstheme="minorHAnsi"/>
+        </w:rPr>
+        <w:t xml:space="preserve">midpoint] &lt; </w:t>
+      </w:r>
+      <w:proofErr w:type="spellStart"/>
+      <w:r>
+        <w:rPr>
+          <w:rFonts w:asciiTheme="minorHAnsi" w:hAnsiTheme="minorHAnsi" w:cstheme="minorHAnsi"/>
+        </w:rPr>
+        <w:t>Lowe</w:t>
+      </w:r>
+      <w:r>
+        <w:rPr>
+          <w:rFonts w:asciiTheme="minorHAnsi" w:hAnsiTheme="minorHAnsi" w:cstheme="minorHAnsi"/>
+        </w:rPr>
+        <w:t>r</w:t>
+      </w:r>
+      <w:r>
+        <w:rPr>
+          <w:rFonts w:asciiTheme="minorHAnsi" w:hAnsiTheme="minorHAnsi" w:cstheme="minorHAnsi"/>
+        </w:rPr>
+        <w:t>Number</w:t>
+      </w:r>
+      <w:proofErr w:type="spellEnd"/>
+    </w:p>
+    <w:p>
+      <w:pPr>
+        <w:rPr>
+          <w:rFonts w:asciiTheme="minorHAnsi" w:hAnsiTheme="minorHAnsi" w:cstheme="minorHAnsi"/>
+        </w:rPr>
+      </w:pPr>
+      <w:r>
+        <w:rPr>
+          <w:rFonts w:asciiTheme="minorHAnsi" w:hAnsiTheme="minorHAnsi" w:cstheme="minorHAnsi"/>
+        </w:rPr>
+        <w:tab/>
+      </w:r>
+      <w:r>
+        <w:rPr>
+          <w:rFonts w:asciiTheme="minorHAnsi" w:hAnsiTheme="minorHAnsi" w:cstheme="minorHAnsi"/>
+        </w:rPr>
+        <w:tab/>
+      </w:r>
+      <w:proofErr w:type="gramStart"/>
+      <w:r>
+        <w:rPr>
+          <w:rFonts w:asciiTheme="minorHAnsi" w:hAnsiTheme="minorHAnsi" w:cstheme="minorHAnsi"/>
+        </w:rPr>
+        <w:t>else</w:t>
+      </w:r>
+      <w:proofErr w:type="gramEnd"/>
+    </w:p>
+    <w:p>
+      <w:pPr>
+        <w:rPr>
+          <w:rFonts w:asciiTheme="minorHAnsi" w:hAnsiTheme="minorHAnsi" w:cstheme="minorHAnsi"/>
+        </w:rPr>
+      </w:pPr>
+      <w:r>
+        <w:rPr>
+          <w:rFonts w:asciiTheme="minorHAnsi" w:hAnsiTheme="minorHAnsi" w:cstheme="minorHAnsi"/>
+        </w:rPr>
+        <w:tab/>
+      </w:r>
+      <w:r>
+        <w:rPr>
+          <w:rFonts w:asciiTheme="minorHAnsi" w:hAnsiTheme="minorHAnsi" w:cstheme="minorHAnsi"/>
+        </w:rPr>
+        <w:tab/>
+      </w:r>
+      <w:r>
+        <w:rPr>
+          <w:rFonts w:asciiTheme="minorHAnsi" w:hAnsiTheme="minorHAnsi" w:cstheme="minorHAnsi"/>
+        </w:rPr>
+        <w:tab/>
+      </w:r>
+      <w:proofErr w:type="gramStart"/>
+      <w:r>
+        <w:rPr>
+          <w:rFonts w:asciiTheme="minorHAnsi" w:hAnsiTheme="minorHAnsi" w:cstheme="minorHAnsi"/>
+        </w:rPr>
+        <w:t>start</w:t>
+      </w:r>
+      <w:proofErr w:type="gramEnd"/>
+      <w:r>
+        <w:rPr>
+          <w:rFonts w:asciiTheme="minorHAnsi" w:hAnsiTheme="minorHAnsi" w:cstheme="minorHAnsi"/>
+        </w:rPr>
+        <w:t xml:space="preserve"> &lt;- midpoint + 1</w:t>
+      </w:r>
+    </w:p>
+    <w:p>
+      <w:pPr>
+        <w:rPr>
+          <w:rFonts w:asciiTheme="minorHAnsi" w:hAnsiTheme="minorHAnsi" w:cstheme="minorHAnsi"/>
+        </w:rPr>
+      </w:pPr>
+      <w:r>
+        <w:rPr>
+          <w:rFonts w:asciiTheme="minorHAnsi" w:hAnsiTheme="minorHAnsi" w:cstheme="minorHAnsi"/>
+        </w:rPr>
+        <w:tab/>
+      </w:r>
+      <w:r>
+        <w:rPr>
+          <w:rFonts w:asciiTheme="minorHAnsi" w:hAnsiTheme="minorHAnsi" w:cstheme="minorHAnsi"/>
+        </w:rPr>
+        <w:tab/>
+      </w:r>
+      <w:r>
+        <w:rPr>
+          <w:rFonts w:asciiTheme="minorHAnsi" w:hAnsiTheme="minorHAnsi" w:cstheme="minorHAnsi"/>
+        </w:rPr>
+        <w:tab/>
+      </w:r>
+      <w:proofErr w:type="gramStart"/>
+      <w:r>
+        <w:rPr>
+          <w:rFonts w:asciiTheme="minorHAnsi" w:hAnsiTheme="minorHAnsi" w:cstheme="minorHAnsi"/>
+        </w:rPr>
+        <w:t>if</w:t>
+      </w:r>
+      <w:proofErr w:type="gramEnd"/>
+      <w:r>
+        <w:rPr>
+          <w:rFonts w:asciiTheme="minorHAnsi" w:hAnsiTheme="minorHAnsi" w:cstheme="minorHAnsi"/>
+        </w:rPr>
+        <w:t xml:space="preserve"> start = end</w:t>
+      </w:r>
+    </w:p>
+    <w:p>
+      <w:pPr>
+        <w:rPr>
+          <w:rFonts w:asciiTheme="minorHAnsi" w:hAnsiTheme="minorHAnsi" w:cstheme="minorHAnsi"/>
+        </w:rPr>
+      </w:pPr>
+      <w:r>
+        <w:rPr>
+          <w:rFonts w:asciiTheme="minorHAnsi" w:hAnsiTheme="minorHAnsi" w:cstheme="minorHAnsi"/>
+        </w:rPr>
+        <w:tab/>
+      </w:r>
+      <w:r>
+        <w:rPr>
+          <w:rFonts w:asciiTheme="minorHAnsi" w:hAnsiTheme="minorHAnsi" w:cstheme="minorHAnsi"/>
+        </w:rPr>
+        <w:tab/>
+      </w:r>
+      <w:r>
+        <w:rPr>
+          <w:rFonts w:asciiTheme="minorHAnsi" w:hAnsiTheme="minorHAnsi" w:cstheme="minorHAnsi"/>
+        </w:rPr>
+        <w:tab/>
+      </w:r>
+      <w:r>
+        <w:rPr>
+          <w:rFonts w:asciiTheme="minorHAnsi" w:hAnsiTheme="minorHAnsi" w:cstheme="minorHAnsi"/>
+        </w:rPr>
+        <w:tab/>
+      </w:r>
+      <w:proofErr w:type="spellStart"/>
+      <w:proofErr w:type="gramStart"/>
+      <w:r>
+        <w:rPr>
+          <w:rFonts w:asciiTheme="minorHAnsi" w:hAnsiTheme="minorHAnsi" w:cstheme="minorHAnsi"/>
+        </w:rPr>
+        <w:t>endOfList</w:t>
+      </w:r>
+      <w:proofErr w:type="spellEnd"/>
+      <w:proofErr w:type="gramEnd"/>
+    </w:p>
+    <w:p>
+      <w:pPr>
+        <w:ind w:left="1440" w:firstLine="720"/>
+        <w:rPr>
+          <w:rFonts w:asciiTheme="minorHAnsi" w:hAnsiTheme="minorHAnsi" w:cstheme="minorHAnsi"/>
+        </w:rPr>
+      </w:pPr>
+      <w:proofErr w:type="gramStart"/>
+      <w:r>
+        <w:rPr>
+          <w:rFonts w:asciiTheme="minorHAnsi" w:hAnsiTheme="minorHAnsi" w:cstheme="minorHAnsi"/>
+        </w:rPr>
+        <w:t>else</w:t>
+      </w:r>
+      <w:proofErr w:type="gramEnd"/>
+    </w:p>
+    <w:p>
+      <w:pPr>
+        <w:ind w:left="2160" w:firstLine="720"/>
+        <w:rPr>
+          <w:rFonts w:asciiTheme="minorHAnsi" w:hAnsiTheme="minorHAnsi" w:cstheme="minorHAnsi"/>
+        </w:rPr>
+      </w:pPr>
+      <w:proofErr w:type="gramStart"/>
+      <w:r>
+        <w:rPr>
+          <w:rFonts w:asciiTheme="minorHAnsi" w:hAnsiTheme="minorHAnsi" w:cstheme="minorHAnsi"/>
+        </w:rPr>
+        <w:t>midpoint</w:t>
+      </w:r>
+      <w:proofErr w:type="gramEnd"/>
+      <w:r>
+        <w:rPr>
+          <w:rFonts w:asciiTheme="minorHAnsi" w:hAnsiTheme="minorHAnsi" w:cstheme="minorHAnsi"/>
+        </w:rPr>
+        <w:t xml:space="preserve"> &lt;- start + (end  - start)/2</w:t>
+      </w:r>
+    </w:p>
+    <w:p>
+      <w:pPr>
+        <w:rPr>
+          <w:rFonts w:asciiTheme="minorHAnsi" w:hAnsiTheme="minorHAnsi" w:cstheme="minorHAnsi"/>
+        </w:rPr>
+      </w:pPr>
+      <w:r>
+        <w:rPr>
+          <w:rFonts w:asciiTheme="minorHAnsi" w:hAnsiTheme="minorHAnsi" w:cstheme="minorHAnsi"/>
+        </w:rPr>
+        <w:tab/>
+      </w:r>
+      <w:r>
+        <w:rPr>
+          <w:rFonts w:asciiTheme="minorHAnsi" w:hAnsiTheme="minorHAnsi" w:cstheme="minorHAnsi"/>
+        </w:rPr>
+        <w:tab/>
+      </w:r>
+      <w:r>
+        <w:rPr>
+          <w:rFonts w:asciiTheme="minorHAnsi" w:hAnsiTheme="minorHAnsi" w:cstheme="minorHAnsi"/>
+        </w:rPr>
+        <w:tab/>
       </w:r>
       <w:bookmarkStart w:id="0" w:name="_GoBack"/>
       <w:bookmarkEnd w:id="0"/>
-    </w:p>
-    <w:p>
-      <w:pPr>
-        <w:rPr>
-          <w:rFonts w:asciiTheme="minorHAnsi" w:hAnsiTheme="minorHAnsi" w:cstheme="minorHAnsi"/>
-          <w:u w:val="single"/>
-        </w:rPr>
-      </w:pPr>
-    </w:p>
-    <w:p>
-      <w:pPr>
-        <w:rPr>
-          <w:rFonts w:asciiTheme="minorHAnsi" w:hAnsiTheme="minorHAnsi" w:cstheme="minorHAnsi"/>
-          <w:u w:val="single"/>
-        </w:rPr>
-      </w:pPr>
+      <w:r>
+        <w:rPr>
+          <w:rFonts w:asciiTheme="minorHAnsi" w:hAnsiTheme="minorHAnsi" w:cstheme="minorHAnsi"/>
+        </w:rPr>
+        <w:tab/>
+      </w:r>
+      <w:r>
+        <w:rPr>
+          <w:rFonts w:asciiTheme="minorHAnsi" w:hAnsiTheme="minorHAnsi" w:cstheme="minorHAnsi"/>
+        </w:rPr>
+        <w:t>round down midpoint</w:t>
+      </w:r>
+    </w:p>
+    <w:p>
+      <w:pPr>
+        <w:rPr>
+          <w:rFonts w:asciiTheme="minorHAnsi" w:hAnsiTheme="minorHAnsi" w:cstheme="minorHAnsi"/>
+        </w:rPr>
+      </w:pPr>
+      <w:r>
+        <w:rPr>
+          <w:rFonts w:asciiTheme="minorHAnsi" w:hAnsiTheme="minorHAnsi" w:cstheme="minorHAnsi"/>
+        </w:rPr>
+        <w:tab/>
+      </w:r>
+      <w:proofErr w:type="gramStart"/>
+      <w:r>
+        <w:rPr>
+          <w:rFonts w:asciiTheme="minorHAnsi" w:hAnsiTheme="minorHAnsi" w:cstheme="minorHAnsi"/>
+        </w:rPr>
+        <w:t>return</w:t>
+      </w:r>
+      <w:proofErr w:type="gramEnd"/>
+      <w:r>
+        <w:rPr>
+          <w:rFonts w:asciiTheme="minorHAnsi" w:hAnsiTheme="minorHAnsi" w:cstheme="minorHAnsi"/>
+        </w:rPr>
+        <w:t xml:space="preserve"> </w:t>
+      </w:r>
+      <w:proofErr w:type="spellStart"/>
+      <w:r>
+        <w:rPr>
+          <w:rFonts w:asciiTheme="minorHAnsi" w:hAnsiTheme="minorHAnsi" w:cstheme="minorHAnsi"/>
+        </w:rPr>
+        <w:t>valueFound</w:t>
+      </w:r>
+      <w:proofErr w:type="spellEnd"/>
+    </w:p>
+    <w:p>
+      <w:pPr>
+        <w:rPr>
+          <w:rFonts w:asciiTheme="minorHAnsi" w:hAnsiTheme="minorHAnsi" w:cstheme="minorHAnsi"/>
+        </w:rPr>
+      </w:pPr>
+      <w:r>
+        <w:rPr>
+          <w:rFonts w:asciiTheme="minorHAnsi" w:hAnsiTheme="minorHAnsi" w:cstheme="minorHAnsi"/>
+        </w:rPr>
+        <w:tab/>
+      </w:r>
+      <w:r>
+        <w:rPr>
+          <w:rFonts w:asciiTheme="minorHAnsi" w:hAnsiTheme="minorHAnsi" w:cstheme="minorHAnsi"/>
+        </w:rPr>
+        <w:tab/>
+      </w:r>
+      <w:r>
+        <w:rPr>
+          <w:rFonts w:asciiTheme="minorHAnsi" w:hAnsiTheme="minorHAnsi" w:cstheme="minorHAnsi"/>
+        </w:rPr>
+        <w:tab/>
+      </w:r>
+      <w:r>
+        <w:rPr>
+          <w:rFonts w:asciiTheme="minorHAnsi" w:hAnsiTheme="minorHAnsi" w:cstheme="minorHAnsi"/>
+        </w:rPr>
+        <w:tab/>
+      </w:r>
+      <w:r>
+        <w:rPr>
+          <w:rFonts w:asciiTheme="minorHAnsi" w:hAnsiTheme="minorHAnsi" w:cstheme="minorHAnsi"/>
+        </w:rPr>
+        <w:tab/>
+      </w:r>
+    </w:p>
+    <w:p>
+      <w:pPr>
+        <w:rPr>
+          <w:rFonts w:asciiTheme="minorHAnsi" w:hAnsiTheme="minorHAnsi" w:cstheme="minorHAnsi"/>
+        </w:rPr>
+      </w:pPr>
+    </w:p>
+    <w:p>
+      <w:pPr>
+        <w:rPr>
+          <w:rFonts w:asciiTheme="minorHAnsi" w:hAnsiTheme="minorHAnsi" w:cstheme="minorHAnsi"/>
+          <w:u w:val="single"/>
+        </w:rPr>
+      </w:pPr>
+      <w:r>
+        <w:rPr>
+          <w:rFonts w:asciiTheme="minorHAnsi" w:hAnsiTheme="minorHAnsi" w:cstheme="minorHAnsi"/>
+          <w:u w:val="single"/>
+        </w:rPr>
+        <w:t xml:space="preserve">// to do this with recursion remove the part of the </w:t>
+      </w:r>
+      <w:r>
+        <w:rPr>
+          <w:rFonts w:asciiTheme="minorHAnsi" w:hAnsiTheme="minorHAnsi" w:cstheme="minorHAnsi"/>
+          <w:u w:val="single"/>
+        </w:rPr>
+        <w:t>list that is no longer searched until interval found or no more list.</w:t>
+      </w:r>
     </w:p>
     <w:p>
       <w:pPr>
@@ -263,16 +1243,16 @@
           <w:rFonts w:asciiTheme="minorHAnsi" w:hAnsiTheme="minorHAnsi" w:cstheme="minorHAnsi"/>
           <w:u w:val="single"/>
         </w:rPr>
-        <w:t>,2,3,4,5</w:t>
-      </w:r>
-      <w:proofErr w:type="gramEnd"/>
-      <w:r>
-        <w:rPr>
-          <w:rFonts w:asciiTheme="minorHAnsi" w:hAnsiTheme="minorHAnsi" w:cstheme="minorHAnsi"/>
-          <w:u w:val="single"/>
-        </w:rPr>
-        <w:t>,</w:t>
-      </w:r>
+        <w:t>,2,3,4,</w:t>
+      </w:r>
+      <w:r>
+        <w:rPr>
+          <w:rFonts w:asciiTheme="minorHAnsi" w:hAnsiTheme="minorHAnsi" w:cstheme="minorHAnsi"/>
+          <w:u w:val="single"/>
+        </w:rPr>
+        <w:t>6</w:t>
+      </w:r>
+      <w:proofErr w:type="gramEnd"/>
       <w:r>
         <w:rPr>
           <w:rFonts w:asciiTheme="minorHAnsi" w:hAnsiTheme="minorHAnsi" w:cstheme="minorHAnsi"/>
@@ -295,6 +1275,37 @@
           <w:u w:val="single"/>
         </w:rPr>
       </w:pPr>
+      <w:r>
+        <w:rPr>
+          <w:rFonts w:asciiTheme="minorHAnsi" w:hAnsiTheme="minorHAnsi" w:cstheme="minorHAnsi"/>
+          <w:u w:val="single"/>
+        </w:rPr>
+        <w:t>5</w:t>
+      </w:r>
+      <w:proofErr w:type="gramStart"/>
+      <w:r>
+        <w:rPr>
+          <w:rFonts w:asciiTheme="minorHAnsi" w:hAnsiTheme="minorHAnsi" w:cstheme="minorHAnsi"/>
+          <w:u w:val="single"/>
+        </w:rPr>
+        <w:t>+(</w:t>
+      </w:r>
+      <w:proofErr w:type="gramEnd"/>
+      <w:r>
+        <w:rPr>
+          <w:rFonts w:asciiTheme="minorHAnsi" w:hAnsiTheme="minorHAnsi" w:cstheme="minorHAnsi"/>
+          <w:u w:val="single"/>
+        </w:rPr>
+        <w:t>5-5)/2</w:t>
+      </w:r>
+    </w:p>
+    <w:p>
+      <w:pPr>
+        <w:rPr>
+          <w:rFonts w:asciiTheme="minorHAnsi" w:hAnsiTheme="minorHAnsi" w:cstheme="minorHAnsi"/>
+          <w:u w:val="single"/>
+        </w:rPr>
+      </w:pPr>
     </w:p>
     <w:p>
       <w:pPr>
@@ -331,14 +1342,14 @@
           <w:rFonts w:asciiTheme="minorHAnsi" w:hAnsiTheme="minorHAnsi" w:cstheme="minorHAnsi"/>
           <w:u w:val="single"/>
         </w:rPr>
-        <w:t>lower</w:t>
-      </w:r>
-      <w:r>
-        <w:rPr>
-          <w:rFonts w:asciiTheme="minorHAnsi" w:hAnsiTheme="minorHAnsi" w:cstheme="minorHAnsi"/>
-          <w:u w:val="single"/>
-        </w:rPr>
-        <w:t xml:space="preserve"> than higher bound, if it is, r</w:t>
+        <w:t xml:space="preserve">higher </w:t>
+      </w:r>
+      <w:r>
+        <w:rPr>
+          <w:rFonts w:asciiTheme="minorHAnsi" w:hAnsiTheme="minorHAnsi" w:cstheme="minorHAnsi"/>
+          <w:u w:val="single"/>
+        </w:rPr>
+        <w:t>than higher bound, if it is, r</w:t>
       </w:r>
       <w:r>
         <w:rPr>
@@ -428,30 +1439,8 @@
           <w:rFonts w:asciiTheme="minorHAnsi" w:hAnsiTheme="minorHAnsi" w:cstheme="minorHAnsi"/>
           <w:u w:val="single"/>
         </w:rPr>
-        <w:t>7</w:t>
-      </w:r>
-      <w:r>
-        <w:rPr>
-          <w:rFonts w:asciiTheme="minorHAnsi" w:hAnsiTheme="minorHAnsi" w:cstheme="minorHAnsi"/>
-          <w:u w:val="single"/>
-        </w:rPr>
-        <w:t xml:space="preserve">- </w:t>
-      </w:r>
-      <w:r>
-        <w:rPr>
-          <w:rFonts w:asciiTheme="minorHAnsi" w:hAnsiTheme="minorHAnsi" w:cstheme="minorHAnsi"/>
-          <w:u w:val="single"/>
-        </w:rPr>
-        <w:t>9</w:t>
-      </w:r>
-    </w:p>
-    <w:p>
-      <w:pPr>
-        <w:rPr>
-          <w:rFonts w:asciiTheme="minorHAnsi" w:hAnsiTheme="minorHAnsi" w:cstheme="minorHAnsi"/>
-          <w:u w:val="single"/>
-        </w:rPr>
-      </w:pPr>
+        <w:t>5-6</w:t>
+      </w:r>
     </w:p>
     <w:p>
       <w:pPr>

</xml_diff>